<commit_message>
Resume updated to include Groove
</commit_message>
<xml_diff>
--- a/documents/StephenResume.docx
+++ b/documents/StephenResume.docx
@@ -712,16 +712,8 @@
               <w:rPr>
                 <w:bCs/>
               </w:rPr>
-              <w:t xml:space="preserve">Git / </w:t>
-            </w:r>
-            <w:proofErr w:type="spellStart"/>
-            <w:r>
-              <w:rPr>
-                <w:bCs/>
-              </w:rPr>
-              <w:t>Github</w:t>
-            </w:r>
-            <w:proofErr w:type="spellEnd"/>
+              <w:t>Git / Github</w:t>
+            </w:r>
           </w:p>
         </w:tc>
         <w:tc>
@@ -802,7 +794,8 @@
         <w:tblDescription w:val="First table is the name and contact info layout table. Second table is the objective table heading"/>
       </w:tblPr>
       <w:tblGrid>
-        <w:gridCol w:w="9720"/>
+        <w:gridCol w:w="5310"/>
+        <w:gridCol w:w="4410"/>
         <w:gridCol w:w="900"/>
       </w:tblGrid>
       <w:tr>
@@ -812,7 +805,7 @@
         <w:tc>
           <w:tcPr>
             <w:tcW w:w="10620" w:type="dxa"/>
-            <w:gridSpan w:val="2"/>
+            <w:gridSpan w:val="3"/>
             <w:vAlign w:val="center"/>
           </w:tcPr>
           <w:p>
@@ -833,6 +826,7 @@
         <w:tc>
           <w:tcPr>
             <w:tcW w:w="9720" w:type="dxa"/>
+            <w:gridSpan w:val="2"/>
             <w:vAlign w:val="center"/>
           </w:tcPr>
           <w:p>
@@ -976,7 +970,7 @@
         <w:tc>
           <w:tcPr>
             <w:tcW w:w="10620" w:type="dxa"/>
-            <w:gridSpan w:val="2"/>
+            <w:gridSpan w:val="3"/>
             <w:vAlign w:val="center"/>
           </w:tcPr>
           <w:p>
@@ -1011,7 +1005,7 @@
         <w:tc>
           <w:tcPr>
             <w:tcW w:w="10620" w:type="dxa"/>
-            <w:gridSpan w:val="2"/>
+            <w:gridSpan w:val="3"/>
             <w:vAlign w:val="center"/>
           </w:tcPr>
           <w:tbl>
@@ -1163,12 +1157,11 @@
       </w:tr>
       <w:tr>
         <w:trPr>
-          <w:trHeight w:val="819"/>
+          <w:trHeight w:val="53"/>
         </w:trPr>
         <w:tc>
           <w:tcPr>
-            <w:tcW w:w="10620" w:type="dxa"/>
-            <w:gridSpan w:val="2"/>
+            <w:tcW w:w="5310" w:type="dxa"/>
           </w:tcPr>
           <w:p>
             <w:pPr>
@@ -1179,6 +1172,19 @@
               </w:numPr>
             </w:pPr>
             <w:r>
+              <w:t xml:space="preserve">NJIT First Fellows </w:t>
+            </w:r>
+          </w:p>
+          <w:p>
+            <w:pPr>
+              <w:pStyle w:val="ListParagraph"/>
+              <w:numPr>
+                <w:ilvl w:val="0"/>
+                <w:numId w:val="24"/>
+              </w:numPr>
+              <w:spacing w:after="80"/>
+            </w:pPr>
+            <w:r>
               <w:t>National Society of Black Engineers (NSBE)</w:t>
             </w:r>
             <w:r>
@@ -1204,6 +1210,7 @@
                 <w:ilvl w:val="0"/>
                 <w:numId w:val="24"/>
               </w:numPr>
+              <w:spacing w:after="80"/>
             </w:pPr>
             <w:r>
               <w:t>African Students Association (AFSA)</w:t>
@@ -1218,7 +1225,81 @@
               </w:numPr>
             </w:pPr>
             <w:r>
-              <w:t>Black Student Union (BSU)</w:t>
+              <w:t>Black Student Union (BSU</w:t>
+            </w:r>
+            <w:r>
+              <w:t>)</w:t>
+            </w:r>
+          </w:p>
+          <w:p>
+            <w:pPr>
+              <w:pStyle w:val="ListParagraph"/>
+              <w:numPr>
+                <w:ilvl w:val="0"/>
+                <w:numId w:val="24"/>
+              </w:numPr>
+            </w:pPr>
+            <w:r>
+              <w:t>Groove Phi Groove Social Fellowship Inc. (</w:t>
+            </w:r>
+            <w:proofErr w:type="spellStart"/>
+            <w:r>
+              <w:rPr>
+                <w:b/>
+                <w:bCs/>
+              </w:rPr>
+              <w:t>G</w:t>
+            </w:r>
+            <w:r>
+              <w:rPr>
+                <w:rFonts w:ascii="Arial" w:hAnsi="Arial" w:cs="Arial"/>
+                <w:b/>
+                <w:bCs/>
+                <w:color w:val="222222"/>
+                <w:shd w:val="clear" w:color="auto" w:fill="FFFFFF"/>
+              </w:rPr>
+              <w:t>ɸ</w:t>
+            </w:r>
+            <w:r>
+              <w:rPr>
+                <w:b/>
+                <w:bCs/>
+              </w:rPr>
+              <w:t>G</w:t>
+            </w:r>
+            <w:proofErr w:type="spellEnd"/>
+            <w:r>
+              <w:t>)</w:t>
+            </w:r>
+          </w:p>
+        </w:tc>
+        <w:tc>
+          <w:tcPr>
+            <w:tcW w:w="5310" w:type="dxa"/>
+            <w:gridSpan w:val="2"/>
+          </w:tcPr>
+          <w:p>
+            <w:pPr>
+              <w:rPr>
+                <w:b/>
+                <w:bCs/>
+              </w:rPr>
+            </w:pPr>
+            <w:r>
+              <w:rPr>
+                <w:b/>
+                <w:bCs/>
+              </w:rPr>
+              <w:t>Execu</w:t>
+            </w:r>
+            <w:bookmarkStart w:id="0" w:name="_GoBack"/>
+            <w:bookmarkEnd w:id="0"/>
+            <w:r>
+              <w:rPr>
+                <w:b/>
+                <w:bCs/>
+              </w:rPr>
+              <w:t>tive Board- Secretary</w:t>
             </w:r>
           </w:p>
         </w:tc>
@@ -6086,10 +6167,9 @@
 </file>
 
 <file path=customXml/itemProps2.xml><?xml version="1.0" encoding="utf-8"?>
-<ds:datastoreItem xmlns:ds="http://schemas.openxmlformats.org/officeDocument/2006/customXml" ds:itemID="{075049F0-335C-49B2-8AB8-F29AF8233C94}">
+<ds:datastoreItem xmlns:ds="http://schemas.openxmlformats.org/officeDocument/2006/customXml" ds:itemID="{4D7FE6D2-502A-4799-92FE-5C6B3258540B}">
   <ds:schemaRefs>
     <ds:schemaRef ds:uri="http://schemas.openxmlformats.org/officeDocument/2006/bibliography"/>
-    <ds:schemaRef ds:uri="http://www.w3.org/2000/xmlns/"/>
   </ds:schemaRefs>
 </ds:datastoreItem>
 </file>
</xml_diff>